<commit_message>
Update manual sistema de restaurante.docx
</commit_message>
<xml_diff>
--- a/3 ano/DesenvolvimentoDeSistemas/SistemaRestaurante/manual sistema de restaurante.docx
+++ b/3 ano/DesenvolvimentoDeSistemas/SistemaRestaurante/manual sistema de restaurante.docx
@@ -1,13 +1,16 @@
 
 <file path=word/document.xml><?xml version="1.0" encoding="utf-8"?>
-<w:document xmlns:wpc="http://schemas.microsoft.com/office/word/2010/wordprocessingCanvas" xmlns:cx="http://schemas.microsoft.com/office/drawing/2014/chartex" xmlns:mc="http://schemas.openxmlformats.org/markup-compatibility/2006" xmlns:o="urn:schemas-microsoft-com:office:office" xmlns:r="http://schemas.openxmlformats.org/officeDocument/2006/relationships" xmlns:m="http://schemas.openxmlformats.org/officeDocument/2006/math" xmlns:v="urn:schemas-microsoft-com:vml" xmlns:wp14="http://schemas.microsoft.com/office/word/2010/wordprocessingDrawing" xmlns:wp="http://schemas.openxmlformats.org/drawingml/2006/wordprocessingDrawing" xmlns:w10="urn:schemas-microsoft-com:office:word" xmlns:w="http://schemas.openxmlformats.org/wordprocessingml/2006/main" xmlns:w14="http://schemas.microsoft.com/office/word/2010/wordml" xmlns:w15="http://schemas.microsoft.com/office/word/2012/wordml" xmlns:w16se="http://schemas.microsoft.com/office/word/2015/wordml/symex" xmlns:wpg="http://schemas.microsoft.com/office/word/2010/wordprocessingGroup" xmlns:wpi="http://schemas.microsoft.com/office/word/2010/wordprocessingInk" xmlns:wne="http://schemas.microsoft.com/office/word/2006/wordml" xmlns:wps="http://schemas.microsoft.com/office/word/2010/wordprocessingShape" mc:Ignorable="w14 w15 w16se wp14">
+<w:document xmlns:wpc="http://schemas.microsoft.com/office/word/2010/wordprocessingCanvas" xmlns:cx="http://schemas.microsoft.com/office/drawing/2014/chartex" xmlns:cx1="http://schemas.microsoft.com/office/drawing/2015/9/8/chartex" xmlns:cx2="http://schemas.microsoft.com/office/drawing/2015/10/21/chartex" xmlns:cx3="http://schemas.microsoft.com/office/drawing/2016/5/9/chartex" xmlns:cx4="http://schemas.microsoft.com/office/drawing/2016/5/10/chartex" xmlns:cx5="http://schemas.microsoft.com/office/drawing/2016/5/11/chartex" xmlns:cx6="http://schemas.microsoft.com/office/drawing/2016/5/12/chartex" xmlns:cx7="http://schemas.microsoft.com/office/drawing/2016/5/13/chartex" xmlns:cx8="http://schemas.microsoft.com/office/drawing/2016/5/14/chartex" xmlns:mc="http://schemas.openxmlformats.org/markup-compatibility/2006" xmlns:aink="http://schemas.microsoft.com/office/drawing/2016/ink" xmlns:am3d="http://schemas.microsoft.com/office/drawing/2017/model3d" xmlns:o="urn:schemas-microsoft-com:office:office" xmlns:r="http://schemas.openxmlformats.org/officeDocument/2006/relationships" xmlns:m="http://schemas.openxmlformats.org/officeDocument/2006/math" xmlns:v="urn:schemas-microsoft-com:vml" xmlns:wp14="http://schemas.microsoft.com/office/word/2010/wordprocessingDrawing" xmlns:wp="http://schemas.openxmlformats.org/drawingml/2006/wordprocessingDrawing" xmlns:w10="urn:schemas-microsoft-com:office:word" xmlns:w="http://schemas.openxmlformats.org/wordprocessingml/2006/main" xmlns:w14="http://schemas.microsoft.com/office/word/2010/wordml" xmlns:w15="http://schemas.microsoft.com/office/word/2012/wordml" xmlns:w16cex="http://schemas.microsoft.com/office/word/2018/wordml/cex" xmlns:w16cid="http://schemas.microsoft.com/office/word/2016/wordml/cid" xmlns:w16="http://schemas.microsoft.com/office/word/2018/wordml" xmlns:w16sdtdh="http://schemas.microsoft.com/office/word/2020/wordml/sdtdatahash" xmlns:w16se="http://schemas.microsoft.com/office/word/2015/wordml/symex" xmlns:wpg="http://schemas.microsoft.com/office/word/2010/wordprocessingGroup" xmlns:wpi="http://schemas.microsoft.com/office/word/2010/wordprocessingInk" xmlns:wne="http://schemas.microsoft.com/office/word/2006/wordml" xmlns:wps="http://schemas.microsoft.com/office/word/2010/wordprocessingShape" mc:Ignorable="w14 w15 w16se w16cid w16 w16cex w16sdtdh wp14">
   <w:body>
     <w:p>
       <w:pPr>
         <w:pStyle w:val="Ttulo"/>
       </w:pPr>
       <w:r>
-        <w:t>Sistema de Empréstimo</w:t>
+        <w:t xml:space="preserve">Sistema de </w:t>
+      </w:r>
+      <w:r>
+        <w:t>Restaurante</w:t>
       </w:r>
     </w:p>
     <w:p>
@@ -15,8 +18,11 @@
         <w:pStyle w:val="Ttulo1"/>
       </w:pPr>
       <w:r>
+        <w:rPr>
+          <w:noProof/>
+        </w:rPr>
         <w:drawing>
-          <wp:anchor distT="0" distB="0" distL="114300" distR="114300" simplePos="0" relativeHeight="251658240" behindDoc="0" locked="0" layoutInCell="1" allowOverlap="1" wp14:anchorId="0CA1400D" wp14:editId="2122F75C">
+          <wp:anchor distT="0" distB="0" distL="114300" distR="114300" simplePos="0" relativeHeight="251658240" behindDoc="0" locked="0" layoutInCell="1" allowOverlap="1" wp14:anchorId="2F2C8B85" wp14:editId="5AF13F36">
             <wp:simplePos x="0" y="0"/>
             <wp:positionH relativeFrom="margin">
               <wp:posOffset>-1270</wp:posOffset>
@@ -72,7 +78,7 @@
         </w:drawing>
       </w:r>
       <w:r>
-        <w:t>Tela inicial</w:t>
+        <w:t>Sistema do Administrador</w:t>
       </w:r>
     </w:p>
     <w:p>
@@ -82,7 +88,13 @@
     </w:p>
     <w:p>
       <w:r>
-        <w:t>Esse é o menu para entrar nas outras telas com as outras funcionalidades do sistema</w:t>
+        <w:t xml:space="preserve">Esse é o menu </w:t>
+      </w:r>
+      <w:r>
+        <w:t xml:space="preserve">principal do administrador </w:t>
+      </w:r>
+      <w:r>
+        <w:t>para entrar nas outras telas com as outras funcionalidades do sistema</w:t>
       </w:r>
       <w:r>
         <w:t>.</w:t>
@@ -97,7 +109,31 @@
         </w:numPr>
       </w:pPr>
       <w:r>
-        <w:t>Clicando em Empréstimos você verá os empréstimos que já foram realizados, conseguindo filtrar por cliente, produto, empréstimos atrasados, no prazo, devolvidos depois do prazo, devolvidos antes do prazo.</w:t>
+        <w:t xml:space="preserve">Clicando em </w:t>
+      </w:r>
+      <w:r>
+        <w:t>Funcionários</w:t>
+      </w:r>
+      <w:r>
+        <w:t xml:space="preserve"> você verá os </w:t>
+      </w:r>
+      <w:r>
+        <w:t>funcionários</w:t>
+      </w:r>
+      <w:r>
+        <w:t xml:space="preserve"> que já foram </w:t>
+      </w:r>
+      <w:r>
+        <w:t>cadastrados</w:t>
+      </w:r>
+      <w:r>
+        <w:t xml:space="preserve">, conseguindo filtrar por </w:t>
+      </w:r>
+      <w:r>
+        <w:t>nome, cadastrar novo funcionário, editar funcionário e/ou excluir funcionário</w:t>
+      </w:r>
+      <w:r>
+        <w:t>.</w:t>
       </w:r>
     </w:p>
     <w:p>
@@ -109,25 +145,23 @@
         </w:numPr>
       </w:pPr>
       <w:r>
-        <w:t>Clicando em Clientes você verá todos os clientes cadastrados, conseguindo cadastrar, editar, excluir e realizar o empréstimo</w:t>
-      </w:r>
-    </w:p>
-    <w:p>
-      <w:pPr>
-        <w:pStyle w:val="PargrafodaLista"/>
-        <w:numPr>
-          <w:ilvl w:val="0"/>
-          <w:numId w:val="1"/>
-        </w:numPr>
-      </w:pPr>
-      <w:r>
-        <w:t>Clicando em Equipamentos você verá os equipamentos cadastrados, cadastrar, editar, excluir os equipamentos.</w:t>
-      </w:r>
-    </w:p>
-    <w:p>
-      <w:pPr>
-        <w:pStyle w:val="PargrafodaLista"/>
-      </w:pPr>
+        <w:t xml:space="preserve">Clicando em </w:t>
+      </w:r>
+      <w:r>
+        <w:t>Pratos</w:t>
+      </w:r>
+      <w:r>
+        <w:t xml:space="preserve"> você verá todos os </w:t>
+      </w:r>
+      <w:r>
+        <w:t>pratos</w:t>
+      </w:r>
+      <w:r>
+        <w:t xml:space="preserve"> cadastrados, conseguindo cadastrar, editar, excluir e </w:t>
+      </w:r>
+      <w:r>
+        <w:t>filtrar pratos.</w:t>
+      </w:r>
     </w:p>
     <w:p>
       <w:pPr>
@@ -135,13 +169,16 @@
       </w:pPr>
       <w:r>
         <w:lastRenderedPageBreak/>
-        <w:t>Clientes</w:t>
-      </w:r>
-    </w:p>
-    <w:p>
-      <w:r>
+        <w:t>Funcionários</w:t>
+      </w:r>
+    </w:p>
+    <w:p>
+      <w:r>
+        <w:rPr>
+          <w:noProof/>
+        </w:rPr>
         <w:drawing>
-          <wp:anchor distT="0" distB="0" distL="114300" distR="114300" simplePos="0" relativeHeight="251659264" behindDoc="0" locked="0" layoutInCell="1" allowOverlap="1">
+          <wp:anchor distT="0" distB="0" distL="114300" distR="114300" simplePos="0" relativeHeight="251659264" behindDoc="0" locked="0" layoutInCell="1" allowOverlap="1" wp14:anchorId="7412E8E9" wp14:editId="147E1ADF">
             <wp:simplePos x="0" y="0"/>
             <wp:positionH relativeFrom="column">
               <wp:posOffset>-3810</wp:posOffset>
@@ -191,13 +228,34 @@
         </w:drawing>
       </w:r>
       <w:r>
-        <w:t>Essa é a janela de clientes, aqui aparecerá todos os clientes cadastrados, digitando o CPF e clicando em OK você pode fazer um filtro.</w:t>
-      </w:r>
-    </w:p>
-    <w:p>
-      <w:r>
+        <w:t xml:space="preserve">Essa é a janela de </w:t>
+      </w:r>
+      <w:r>
+        <w:t>funcionários</w:t>
+      </w:r>
+      <w:r>
+        <w:t xml:space="preserve">, aqui aparecerá todos os </w:t>
+      </w:r>
+      <w:r>
+        <w:t>funcionários</w:t>
+      </w:r>
+      <w:r>
+        <w:t xml:space="preserve"> cadastrados, digitando o </w:t>
+      </w:r>
+      <w:r>
+        <w:t>nome</w:t>
+      </w:r>
+      <w:r>
+        <w:t xml:space="preserve"> e clicando em OK você pode fazer um filtro.</w:t>
+      </w:r>
+    </w:p>
+    <w:p>
+      <w:r>
+        <w:rPr>
+          <w:noProof/>
+        </w:rPr>
         <w:drawing>
-          <wp:anchor distT="0" distB="0" distL="114300" distR="114300" simplePos="0" relativeHeight="251660288" behindDoc="0" locked="0" layoutInCell="1" allowOverlap="1">
+          <wp:anchor distT="0" distB="0" distL="114300" distR="114300" simplePos="0" relativeHeight="251660288" behindDoc="0" locked="0" layoutInCell="1" allowOverlap="1" wp14:anchorId="44D9A9F7" wp14:editId="6D5A311C">
             <wp:simplePos x="0" y="0"/>
             <wp:positionH relativeFrom="column">
               <wp:posOffset>-3810</wp:posOffset>
@@ -250,25 +308,52 @@
         <w:t>Em “Arquivo”, você pode voltar para o Menu na opção “Voltar”.</w:t>
       </w:r>
       <w:r>
-        <w:t xml:space="preserve"> Em “Cliente”, você pode cadastrar um novo clicando em “Novo”, editar um cliente em “Editar”, para isso você precisa selecionar um Cliente, em “Excluir” você pode excluir um cliente </w:t>
-      </w:r>
+        <w:t xml:space="preserve"> </w:t>
+      </w:r>
+      <w:r>
+        <w:t>V</w:t>
+      </w:r>
+      <w:r>
+        <w:t xml:space="preserve">ocê pode cadastrar um novo clicando em “Novo”, editar um </w:t>
+      </w:r>
+      <w:r>
+        <w:t>funcionário</w:t>
+      </w:r>
+      <w:r>
+        <w:t xml:space="preserve"> em “Editar”, para isso você precisa selecionar um </w:t>
+      </w:r>
+      <w:r>
+        <w:t>Funcionário</w:t>
+      </w:r>
+      <w:r>
+        <w:t xml:space="preserve">, em “Excluir” você pode excluir um </w:t>
+      </w:r>
+      <w:r>
+        <w:t>funcionário</w:t>
+      </w:r>
+      <w:r>
+        <w:t xml:space="preserve"> selecionado. </w:t>
+      </w:r>
+    </w:p>
+    <w:p>
+      <w:pPr>
+        <w:pStyle w:val="Ttulo1"/>
+      </w:pPr>
       <w:r>
         <w:lastRenderedPageBreak/>
-        <w:t>selecionado. Já em “Realizar empréstimo” você precisa ter um produto cadastrado e assim emprestar ele.</w:t>
-      </w:r>
-    </w:p>
-    <w:p>
-      <w:pPr>
-        <w:pStyle w:val="Ttulo1"/>
-      </w:pPr>
-      <w:r>
-        <w:t>Novo Cliente</w:t>
-      </w:r>
-    </w:p>
-    <w:p>
-      <w:r>
+        <w:t xml:space="preserve">Novo </w:t>
+      </w:r>
+      <w:r>
+        <w:t>Funcionário</w:t>
+      </w:r>
+    </w:p>
+    <w:p>
+      <w:r>
+        <w:rPr>
+          <w:noProof/>
+        </w:rPr>
         <w:drawing>
-          <wp:anchor distT="0" distB="0" distL="114300" distR="114300" simplePos="0" relativeHeight="251662336" behindDoc="0" locked="0" layoutInCell="1" allowOverlap="1" wp14:anchorId="522F7664" wp14:editId="01DDC122">
+          <wp:anchor distT="0" distB="0" distL="114300" distR="114300" simplePos="0" relativeHeight="251662336" behindDoc="0" locked="0" layoutInCell="1" allowOverlap="1" wp14:anchorId="381AEAD8" wp14:editId="7BB03B0E">
             <wp:simplePos x="0" y="0"/>
             <wp:positionH relativeFrom="margin">
               <wp:align>right</wp:align>
@@ -318,8 +403,11 @@
         </w:drawing>
       </w:r>
       <w:r>
+        <w:rPr>
+          <w:noProof/>
+        </w:rPr>
         <w:drawing>
-          <wp:anchor distT="0" distB="0" distL="114300" distR="114300" simplePos="0" relativeHeight="251661312" behindDoc="0" locked="0" layoutInCell="1" allowOverlap="1" wp14:anchorId="0F1788F4" wp14:editId="14EDC046">
+          <wp:anchor distT="0" distB="0" distL="114300" distR="114300" simplePos="0" relativeHeight="251661312" behindDoc="0" locked="0" layoutInCell="1" allowOverlap="1" wp14:anchorId="32D67914" wp14:editId="68EFCACE">
             <wp:simplePos x="0" y="0"/>
             <wp:positionH relativeFrom="column">
               <wp:posOffset>-3810</wp:posOffset>
@@ -369,27 +457,51 @@
         </w:drawing>
       </w:r>
       <w:r>
-        <w:t>Preencha todas as informações e clique em “Salvar” para cadastrar um Cliente.</w:t>
-      </w:r>
-    </w:p>
-    <w:p>
+        <w:t xml:space="preserve">Preencha todas as informações e clique em “Salvar” para cadastrar um </w:t>
+      </w:r>
+      <w:r>
+        <w:t>Funcionário</w:t>
+      </w:r>
+      <w:r>
+        <w:t>.</w:t>
+      </w:r>
+    </w:p>
+    <w:p>
+      <w:r>
+        <w:t xml:space="preserve">Depois de preenchido e clicado em Salvar você vai ser redirecionado para a tela dos </w:t>
+      </w:r>
+      <w:r>
+        <w:t>funcionários</w:t>
+      </w:r>
+      <w:r>
+        <w:t xml:space="preserve"> e verá o </w:t>
+      </w:r>
+      <w:r>
+        <w:t>novo funcionário</w:t>
+      </w:r>
+      <w:r>
+        <w:t xml:space="preserve"> já cadastrado.</w:t>
+      </w:r>
+    </w:p>
+    <w:p>
+      <w:pPr>
+        <w:pStyle w:val="Ttulo1"/>
+      </w:pPr>
       <w:r>
         <w:lastRenderedPageBreak/>
-        <w:t>Depois de preenchido e clicado em Salvar você vai ser redirecionado para a tela dos clientes e verá o cliente já cadastrado.</w:t>
-      </w:r>
-    </w:p>
-    <w:p>
-      <w:pPr>
-        <w:pStyle w:val="Ttulo1"/>
-      </w:pPr>
-      <w:r>
-        <w:t>Editar Clientes</w:t>
-      </w:r>
-    </w:p>
-    <w:p>
-      <w:r>
+        <w:t xml:space="preserve">Editar </w:t>
+      </w:r>
+      <w:r>
+        <w:t>Funcionário</w:t>
+      </w:r>
+    </w:p>
+    <w:p>
+      <w:r>
+        <w:rPr>
+          <w:noProof/>
+        </w:rPr>
         <w:drawing>
-          <wp:anchor distT="0" distB="0" distL="114300" distR="114300" simplePos="0" relativeHeight="251663360" behindDoc="0" locked="0" layoutInCell="1" allowOverlap="1">
+          <wp:anchor distT="0" distB="0" distL="114300" distR="114300" simplePos="0" relativeHeight="251663360" behindDoc="0" locked="0" layoutInCell="1" allowOverlap="1" wp14:anchorId="5244392C" wp14:editId="1E521BE3">
             <wp:simplePos x="0" y="0"/>
             <wp:positionH relativeFrom="column">
               <wp:posOffset>-3810</wp:posOffset>
@@ -439,18 +551,25 @@
         </w:drawing>
       </w:r>
       <w:r>
-        <w:t xml:space="preserve">Depois de clicar em Arquivo &gt; Cliente </w:t>
-      </w:r>
-      <w:proofErr w:type="gramStart"/>
+        <w:t xml:space="preserve">Depois de clicar em Arquivo </w:t>
+      </w:r>
       <w:r>
         <w:t>&gt; Editar</w:t>
       </w:r>
-      <w:proofErr w:type="gramEnd"/>
-      <w:r>
-        <w:t xml:space="preserve"> com um cliente selecionado</w:t>
-      </w:r>
-      <w:r>
-        <w:t xml:space="preserve"> abrirá a tela para editar as informações, caso você edite o CPF será cadastrado um novo cliente.</w:t>
+      <w:r>
+        <w:t xml:space="preserve"> com um </w:t>
+      </w:r>
+      <w:r>
+        <w:t>funcionário</w:t>
+      </w:r>
+      <w:r>
+        <w:t xml:space="preserve"> selecionado</w:t>
+      </w:r>
+      <w:r>
+        <w:t xml:space="preserve"> abrirá a tela para editar as informações</w:t>
+      </w:r>
+      <w:r>
+        <w:t>, depois de editado basta clicar em salvar.</w:t>
       </w:r>
     </w:p>
     <w:p>
@@ -458,9 +577,12 @@
         <w:pStyle w:val="Ttulo1"/>
       </w:pPr>
       <w:r>
+        <w:rPr>
+          <w:noProof/>
+        </w:rPr>
         <w:lastRenderedPageBreak/>
         <w:drawing>
-          <wp:anchor distT="0" distB="0" distL="114300" distR="114300" simplePos="0" relativeHeight="251664384" behindDoc="0" locked="0" layoutInCell="1" allowOverlap="1" wp14:anchorId="6CE4DBC5" wp14:editId="22D00B68">
+          <wp:anchor distT="0" distB="0" distL="114300" distR="114300" simplePos="0" relativeHeight="251664384" behindDoc="0" locked="0" layoutInCell="1" allowOverlap="1" wp14:anchorId="4F049135" wp14:editId="7D436B80">
             <wp:simplePos x="0" y="0"/>
             <wp:positionH relativeFrom="margin">
               <wp:align>right</wp:align>
@@ -510,44 +632,40 @@
         </w:drawing>
       </w:r>
       <w:r>
-        <w:t>Excluindo Cliente</w:t>
-      </w:r>
-    </w:p>
-    <w:p>
-      <w:r>
-        <w:t>D</w:t>
-      </w:r>
-      <w:r>
-        <w:t xml:space="preserve">epois de clicar em Arquivo &gt; Cliente </w:t>
-      </w:r>
-      <w:proofErr w:type="gramStart"/>
-      <w:r>
-        <w:t xml:space="preserve">&gt; </w:t>
-      </w:r>
-      <w:r>
-        <w:t>Excluir</w:t>
-      </w:r>
-      <w:proofErr w:type="gramEnd"/>
-      <w:r>
-        <w:t xml:space="preserve"> com um cliente selecionado abrirá</w:t>
-      </w:r>
-      <w:r>
-        <w:t xml:space="preserve"> uma janela para confirma a exclusão. Caso o cliente já tenha emprestado um equipamento não poderá ser excluído.</w:t>
-      </w:r>
-    </w:p>
+        <w:t xml:space="preserve">Excluindo </w:t>
+      </w:r>
+      <w:r>
+        <w:t>Funcionário</w:t>
+      </w:r>
+    </w:p>
+    <w:p>
+      <w:r>
+        <w:t xml:space="preserve">Depois de clicar em Arquivo &gt; Excluir com um </w:t>
+      </w:r>
+      <w:r>
+        <w:t>funcionário</w:t>
+      </w:r>
+      <w:r>
+        <w:t xml:space="preserve"> selecionado abrirá uma janela para confirma a exclusão. </w:t>
+      </w:r>
+    </w:p>
+    <w:p/>
     <w:p>
       <w:pPr>
         <w:pStyle w:val="Ttulo1"/>
       </w:pPr>
       <w:r>
         <w:lastRenderedPageBreak/>
-        <w:t>Equipamentos</w:t>
-      </w:r>
-    </w:p>
-    <w:p>
-      <w:r>
+        <w:t>Pratos</w:t>
+      </w:r>
+    </w:p>
+    <w:p>
+      <w:r>
+        <w:rPr>
+          <w:noProof/>
+        </w:rPr>
         <w:drawing>
-          <wp:inline distT="0" distB="0" distL="0" distR="0" wp14:anchorId="6108D1FE" wp14:editId="67D42011">
+          <wp:inline distT="0" distB="0" distL="0" distR="0" wp14:anchorId="1E80181F" wp14:editId="332A123D">
             <wp:extent cx="5760085" cy="3766185"/>
             <wp:effectExtent l="0" t="0" r="0" b="5715"/>
             <wp:docPr id="8" name="Imagem 8"/>
@@ -588,36 +706,31 @@
         <w:t xml:space="preserve">Essa é a janela de </w:t>
       </w:r>
       <w:r>
-        <w:t>equipamentos</w:t>
+        <w:t>pratos</w:t>
       </w:r>
       <w:r>
         <w:t xml:space="preserve">, aqui aparecerá todos os </w:t>
       </w:r>
       <w:r>
-        <w:t>equipamentos</w:t>
-      </w:r>
-      <w:r>
-        <w:t xml:space="preserve"> cadastrados, digitando o </w:t>
-      </w:r>
-      <w:r>
-        <w:t>Nome do Equipamento</w:t>
-      </w:r>
-      <w:r>
-        <w:t xml:space="preserve"> e clicando em OK você pode fazer um filtro</w:t>
-      </w:r>
-      <w:r>
-        <w:t xml:space="preserve">, ou </w:t>
-      </w:r>
-      <w:proofErr w:type="gramStart"/>
-      <w:r>
-        <w:t>filtrar .</w:t>
-      </w:r>
-      <w:proofErr w:type="gramEnd"/>
-    </w:p>
-    <w:p>
-      <w:r>
+        <w:t>pratos</w:t>
+      </w:r>
+      <w:r>
+        <w:t xml:space="preserve"> cadastrados, digitando o Nome do </w:t>
+      </w:r>
+      <w:r>
+        <w:t>Prato</w:t>
+      </w:r>
+      <w:r>
+        <w:t xml:space="preserve"> e clicando em OK você pode fazer um filtro.</w:t>
+      </w:r>
+    </w:p>
+    <w:p>
+      <w:r>
+        <w:rPr>
+          <w:noProof/>
+        </w:rPr>
         <w:drawing>
-          <wp:inline distT="0" distB="0" distL="0" distR="0" wp14:anchorId="20AA1070" wp14:editId="388BC359">
+          <wp:inline distT="0" distB="0" distL="0" distR="0" wp14:anchorId="700A71BE" wp14:editId="5BBA8015">
             <wp:extent cx="5760085" cy="3702685"/>
             <wp:effectExtent l="0" t="0" r="0" b="0"/>
             <wp:docPr id="9" name="Imagem 9"/>
@@ -655,23 +768,32 @@
     </w:p>
     <w:p>
       <w:r>
+        <w:t xml:space="preserve">Em “Arquivo”, você pode voltar para o Menu na opção “Voltar”. </w:t>
+      </w:r>
+      <w:r>
+        <w:t xml:space="preserve">Em “Novo”, você consegue cadastrar um novo prato, para </w:t>
+      </w:r>
+      <w:r>
+        <w:t>editar um</w:t>
+      </w:r>
+      <w:r>
+        <w:t xml:space="preserve"> prato basta clicar</w:t>
+      </w:r>
+      <w:r>
+        <w:t xml:space="preserve"> em “Editar”, para </w:t>
+      </w:r>
+      <w:r>
         <w:lastRenderedPageBreak/>
-        <w:t>Em “Arquivo”, você pode voltar para o Menu na opção “Voltar”. Em “</w:t>
-      </w:r>
-      <w:r>
-        <w:t>Equipamento</w:t>
-      </w:r>
-      <w:r>
-        <w:t xml:space="preserve">”, você pode cadastrar um novo clicando em “Novo”, editar um cliente em “Editar”, para isso você precisa selecionar um </w:t>
-      </w:r>
-      <w:r>
-        <w:t>Equipamento</w:t>
+        <w:t xml:space="preserve">isso você precisa selecionar um </w:t>
+      </w:r>
+      <w:r>
+        <w:t>Prato</w:t>
       </w:r>
       <w:r>
         <w:t xml:space="preserve">, em “Excluir” você pode excluir um </w:t>
       </w:r>
       <w:r>
-        <w:t>equipamento</w:t>
+        <w:t>prato</w:t>
       </w:r>
       <w:r>
         <w:t xml:space="preserve"> selecionado. </w:t>
@@ -697,13 +819,19 @@
       </w:pPr>
       <w:r>
         <w:lastRenderedPageBreak/>
-        <w:t>Novo Equipamento</w:t>
-      </w:r>
-    </w:p>
-    <w:p>
-      <w:r>
+        <w:t xml:space="preserve">Novo </w:t>
+      </w:r>
+      <w:r>
+        <w:t>Prato</w:t>
+      </w:r>
+    </w:p>
+    <w:p>
+      <w:r>
+        <w:rPr>
+          <w:noProof/>
+        </w:rPr>
         <w:drawing>
-          <wp:inline distT="0" distB="0" distL="0" distR="0" wp14:anchorId="2C535ACD" wp14:editId="10DF17A8">
+          <wp:inline distT="0" distB="0" distL="0" distR="0" wp14:anchorId="1CD07B6D" wp14:editId="051BB741">
             <wp:extent cx="5760085" cy="3749040"/>
             <wp:effectExtent l="0" t="0" r="0" b="3810"/>
             <wp:docPr id="10" name="Imagem 10"/>
@@ -741,13 +869,19 @@
     </w:p>
     <w:p>
       <w:r>
-        <w:t>Preencha todas as informações e clique em “Salvar” para cadastrar um Cliente</w:t>
-      </w:r>
-    </w:p>
-    <w:p>
-      <w:r>
+        <w:t xml:space="preserve">Preencha todas as informações e clique em “Salvar” para cadastrar um </w:t>
+      </w:r>
+      <w:r>
+        <w:t>Prato</w:t>
+      </w:r>
+    </w:p>
+    <w:p>
+      <w:r>
+        <w:rPr>
+          <w:noProof/>
+        </w:rPr>
         <w:drawing>
-          <wp:inline distT="0" distB="0" distL="0" distR="0" wp14:anchorId="5016BE65" wp14:editId="1392F832">
+          <wp:inline distT="0" distB="0" distL="0" distR="0" wp14:anchorId="1351E400" wp14:editId="47A48DFF">
             <wp:extent cx="5760085" cy="3714750"/>
             <wp:effectExtent l="0" t="0" r="0" b="0"/>
             <wp:docPr id="11" name="Imagem 11"/>
@@ -788,13 +922,13 @@
         <w:t xml:space="preserve">Depois de preenchido e clicado em Salvar você vai ser redirecionado para a tela dos </w:t>
       </w:r>
       <w:r>
-        <w:t>equipamentos</w:t>
+        <w:t>pratos</w:t>
       </w:r>
       <w:r>
         <w:t xml:space="preserve"> e verá o </w:t>
       </w:r>
       <w:r>
-        <w:t>equipamento</w:t>
+        <w:t>prato</w:t>
       </w:r>
       <w:r>
         <w:t xml:space="preserve"> já cadastrado.</w:t>
@@ -806,13 +940,19 @@
       </w:pPr>
       <w:r>
         <w:lastRenderedPageBreak/>
-        <w:t>Editar Equipamento</w:t>
-      </w:r>
-    </w:p>
-    <w:p>
-      <w:r>
+        <w:t xml:space="preserve">Editar </w:t>
+      </w:r>
+      <w:r>
+        <w:t>Pratos</w:t>
+      </w:r>
+    </w:p>
+    <w:p>
+      <w:r>
+        <w:rPr>
+          <w:noProof/>
+        </w:rPr>
         <w:drawing>
-          <wp:inline distT="0" distB="0" distL="0" distR="0" wp14:anchorId="6854232C" wp14:editId="6FE1734C">
+          <wp:inline distT="0" distB="0" distL="0" distR="0" wp14:anchorId="0EE839BE" wp14:editId="7DFBFA26">
             <wp:extent cx="5760085" cy="3689350"/>
             <wp:effectExtent l="0" t="0" r="0" b="6350"/>
             <wp:docPr id="12" name="Imagem 12"/>
@@ -850,33 +990,13 @@
     </w:p>
     <w:p>
       <w:r>
-        <w:t>De</w:t>
-      </w:r>
-      <w:r>
-        <w:t xml:space="preserve">pois de clicar em Arquivo &gt; </w:t>
-      </w:r>
-      <w:r>
-        <w:t>Equipamento</w:t>
-      </w:r>
-      <w:r>
-        <w:t xml:space="preserve"> </w:t>
-      </w:r>
-      <w:proofErr w:type="gramStart"/>
-      <w:r>
-        <w:t>&gt; Editar</w:t>
-      </w:r>
-      <w:proofErr w:type="gramEnd"/>
-      <w:r>
-        <w:t xml:space="preserve"> com um </w:t>
-      </w:r>
-      <w:r>
-        <w:t>equipamento</w:t>
-      </w:r>
-      <w:r>
-        <w:t xml:space="preserve"> selecionado abrirá a tela para editar as informações</w:t>
-      </w:r>
-      <w:r>
-        <w:t>, basta clicar em salvar para concluir.</w:t>
+        <w:t xml:space="preserve">Depois de clicar em Arquivo &gt; Editar com um </w:t>
+      </w:r>
+      <w:r>
+        <w:t>prato</w:t>
+      </w:r>
+      <w:r>
+        <w:t xml:space="preserve"> selecionado abrirá a tela para editar as informações, basta clicar em salvar para concluir.</w:t>
       </w:r>
     </w:p>
     <w:p>
@@ -890,13 +1010,19 @@
       </w:pPr>
       <w:r>
         <w:lastRenderedPageBreak/>
-        <w:t>Excluir Equipamento</w:t>
-      </w:r>
-    </w:p>
-    <w:p>
-      <w:r>
+        <w:t xml:space="preserve">Excluir </w:t>
+      </w:r>
+      <w:r>
+        <w:t>Prato</w:t>
+      </w:r>
+    </w:p>
+    <w:p>
+      <w:r>
+        <w:rPr>
+          <w:noProof/>
+        </w:rPr>
         <w:drawing>
-          <wp:inline distT="0" distB="0" distL="0" distR="0" wp14:anchorId="1EB25D16" wp14:editId="3F22D91E">
+          <wp:inline distT="0" distB="0" distL="0" distR="0" wp14:anchorId="46B872A0" wp14:editId="2D12307A">
             <wp:extent cx="5760085" cy="3692525"/>
             <wp:effectExtent l="0" t="0" r="0" b="3175"/>
             <wp:docPr id="13" name="Imagem 13"/>
@@ -934,39 +1060,16 @@
     </w:p>
     <w:p>
       <w:r>
-        <w:t xml:space="preserve">Depois de clicar em Arquivo &gt; </w:t>
-      </w:r>
-      <w:r>
-        <w:t>Equipamento</w:t>
-      </w:r>
-      <w:r>
-        <w:t xml:space="preserve"> </w:t>
-      </w:r>
-      <w:proofErr w:type="gramStart"/>
-      <w:r>
-        <w:t>&gt; Excluir</w:t>
-      </w:r>
-      <w:proofErr w:type="gramEnd"/>
-      <w:r>
-        <w:t xml:space="preserve"> com um </w:t>
-      </w:r>
-      <w:r>
-        <w:t>equipamento</w:t>
-      </w:r>
-      <w:r>
-        <w:t xml:space="preserve"> selecionado abrirá uma janela para confirma a exclusão. Caso o </w:t>
-      </w:r>
-      <w:r>
-        <w:t>equipamento</w:t>
-      </w:r>
-      <w:r>
-        <w:t xml:space="preserve"> já tenha </w:t>
-      </w:r>
-      <w:r>
-        <w:t>sido emprestado por um cliente</w:t>
-      </w:r>
-      <w:r>
-        <w:t xml:space="preserve"> não poderá ser excluído.</w:t>
+        <w:t xml:space="preserve">Depois de clicar em Arquivo &gt; Excluir com um </w:t>
+      </w:r>
+      <w:r>
+        <w:t>prato</w:t>
+      </w:r>
+      <w:r>
+        <w:t xml:space="preserve"> selecionado abrirá uma janela para confirma a exclusão</w:t>
+      </w:r>
+      <w:r>
+        <w:t>.</w:t>
       </w:r>
     </w:p>
     <w:p>
@@ -981,158 +1084,10 @@
       <w:pPr>
         <w:pStyle w:val="Ttulo1"/>
       </w:pPr>
-      <w:proofErr w:type="spellStart"/>
       <w:r>
         <w:lastRenderedPageBreak/>
-        <w:t>Emprestimos</w:t>
-      </w:r>
-      <w:proofErr w:type="spellEnd"/>
-    </w:p>
-    <w:p>
-      <w:r>
-        <w:drawing>
-          <wp:inline distT="0" distB="0" distL="0" distR="0" wp14:anchorId="2A8076AF" wp14:editId="45547CF2">
-            <wp:extent cx="5760085" cy="3757930"/>
-            <wp:effectExtent l="0" t="0" r="0" b="0"/>
-            <wp:docPr id="14" name="Imagem 14"/>
-            <wp:cNvGraphicFramePr>
-              <a:graphicFrameLocks xmlns:a="http://schemas.openxmlformats.org/drawingml/2006/main" noChangeAspect="1"/>
-            </wp:cNvGraphicFramePr>
-            <a:graphic xmlns:a="http://schemas.openxmlformats.org/drawingml/2006/main">
-              <a:graphicData uri="http://schemas.openxmlformats.org/drawingml/2006/picture">
-                <pic:pic xmlns:pic="http://schemas.openxmlformats.org/drawingml/2006/picture">
-                  <pic:nvPicPr>
-                    <pic:cNvPr id="1" name=""/>
-                    <pic:cNvPicPr/>
-                  </pic:nvPicPr>
-                  <pic:blipFill>
-                    <a:blip r:embed="rId18"/>
-                    <a:stretch>
-                      <a:fillRect/>
-                    </a:stretch>
-                  </pic:blipFill>
-                  <pic:spPr>
-                    <a:xfrm>
-                      <a:off x="0" y="0"/>
-                      <a:ext cx="5760085" cy="3757930"/>
-                    </a:xfrm>
-                    <a:prstGeom prst="rect">
-                      <a:avLst/>
-                    </a:prstGeom>
-                  </pic:spPr>
-                </pic:pic>
-              </a:graphicData>
-            </a:graphic>
-          </wp:inline>
-        </w:drawing>
-      </w:r>
-    </w:p>
-    <w:p>
-      <w:r>
-        <w:t>Essa é a janela de empréstimos, você pode filtrar e buscar de várias maneiras. Buscando com CPF e/ou nome do produto</w:t>
-      </w:r>
-      <w:r>
-        <w:t>. Ver os empréstimos no prazo, os atrasados, devolvidos depois do prazo, devolvidos no prazo. E devolver um empréstimo.</w:t>
-      </w:r>
-    </w:p>
-    <w:p>
-      <w:r>
-        <w:drawing>
-          <wp:inline distT="0" distB="0" distL="0" distR="0" wp14:anchorId="2D130585" wp14:editId="4B1F0069">
-            <wp:extent cx="5760085" cy="3701415"/>
-            <wp:effectExtent l="0" t="0" r="0" b="0"/>
-            <wp:docPr id="15" name="Imagem 15"/>
-            <wp:cNvGraphicFramePr>
-              <a:graphicFrameLocks xmlns:a="http://schemas.openxmlformats.org/drawingml/2006/main" noChangeAspect="1"/>
-            </wp:cNvGraphicFramePr>
-            <a:graphic xmlns:a="http://schemas.openxmlformats.org/drawingml/2006/main">
-              <a:graphicData uri="http://schemas.openxmlformats.org/drawingml/2006/picture">
-                <pic:pic xmlns:pic="http://schemas.openxmlformats.org/drawingml/2006/picture">
-                  <pic:nvPicPr>
-                    <pic:cNvPr id="1" name=""/>
-                    <pic:cNvPicPr/>
-                  </pic:nvPicPr>
-                  <pic:blipFill>
-                    <a:blip r:embed="rId19"/>
-                    <a:stretch>
-                      <a:fillRect/>
-                    </a:stretch>
-                  </pic:blipFill>
-                  <pic:spPr>
-                    <a:xfrm>
-                      <a:off x="0" y="0"/>
-                      <a:ext cx="5760085" cy="3701415"/>
-                    </a:xfrm>
-                    <a:prstGeom prst="rect">
-                      <a:avLst/>
-                    </a:prstGeom>
-                  </pic:spPr>
-                </pic:pic>
-              </a:graphicData>
-            </a:graphic>
-          </wp:inline>
-        </w:drawing>
-      </w:r>
-    </w:p>
-    <w:p>
-      <w:r>
-        <w:lastRenderedPageBreak/>
-        <w:t>Basta clicar em Empréstimos e escolher como quer filtrar, assim vai ser filtrado.</w:t>
-      </w:r>
-    </w:p>
-    <w:p>
-      <w:pPr>
-        <w:pStyle w:val="Ttulo1"/>
-      </w:pPr>
-      <w:r>
-        <w:t>Devolvendo equipamentos</w:t>
-      </w:r>
-    </w:p>
-    <w:p>
-      <w:r>
-        <w:drawing>
-          <wp:inline distT="0" distB="0" distL="0" distR="0" wp14:anchorId="02C79B0C" wp14:editId="21309825">
-            <wp:extent cx="5760085" cy="3786505"/>
-            <wp:effectExtent l="0" t="0" r="0" b="4445"/>
-            <wp:docPr id="16" name="Imagem 16"/>
-            <wp:cNvGraphicFramePr>
-              <a:graphicFrameLocks xmlns:a="http://schemas.openxmlformats.org/drawingml/2006/main" noChangeAspect="1"/>
-            </wp:cNvGraphicFramePr>
-            <a:graphic xmlns:a="http://schemas.openxmlformats.org/drawingml/2006/main">
-              <a:graphicData uri="http://schemas.openxmlformats.org/drawingml/2006/picture">
-                <pic:pic xmlns:pic="http://schemas.openxmlformats.org/drawingml/2006/picture">
-                  <pic:nvPicPr>
-                    <pic:cNvPr id="1" name=""/>
-                    <pic:cNvPicPr/>
-                  </pic:nvPicPr>
-                  <pic:blipFill>
-                    <a:blip r:embed="rId20"/>
-                    <a:stretch>
-                      <a:fillRect/>
-                    </a:stretch>
-                  </pic:blipFill>
-                  <pic:spPr>
-                    <a:xfrm>
-                      <a:off x="0" y="0"/>
-                      <a:ext cx="5760085" cy="3786505"/>
-                    </a:xfrm>
-                    <a:prstGeom prst="rect">
-                      <a:avLst/>
-                    </a:prstGeom>
-                  </pic:spPr>
-                </pic:pic>
-              </a:graphicData>
-            </a:graphic>
-          </wp:inline>
-        </w:drawing>
-      </w:r>
-    </w:p>
-    <w:p>
-      <w:r>
-        <w:t>Selecione um empréstimo que ainda não tenha sido devolvido e clique em Devolver Item, assim vai dá boa.</w:t>
-      </w:r>
-      <w:bookmarkStart w:id="0" w:name="_GoBack"/>
-      <w:bookmarkEnd w:id="0"/>
+        <w:t>Sistema de Pedidos</w:t>
+      </w:r>
     </w:p>
     <w:sectPr>
       <w:pgSz w:w="11906" w:h="16838"/>
@@ -1145,7 +1100,7 @@
 </file>
 
 <file path=word/numbering.xml><?xml version="1.0" encoding="utf-8"?>
-<w:numbering xmlns:wpc="http://schemas.microsoft.com/office/word/2010/wordprocessingCanvas" xmlns:cx="http://schemas.microsoft.com/office/drawing/2014/chartex" xmlns:mc="http://schemas.openxmlformats.org/markup-compatibility/2006" xmlns:o="urn:schemas-microsoft-com:office:office" xmlns:r="http://schemas.openxmlformats.org/officeDocument/2006/relationships" xmlns:m="http://schemas.openxmlformats.org/officeDocument/2006/math" xmlns:v="urn:schemas-microsoft-com:vml" xmlns:wp14="http://schemas.microsoft.com/office/word/2010/wordprocessingDrawing" xmlns:wp="http://schemas.openxmlformats.org/drawingml/2006/wordprocessingDrawing" xmlns:w10="urn:schemas-microsoft-com:office:word" xmlns:w="http://schemas.openxmlformats.org/wordprocessingml/2006/main" xmlns:w14="http://schemas.microsoft.com/office/word/2010/wordml" xmlns:w15="http://schemas.microsoft.com/office/word/2012/wordml" xmlns:w16se="http://schemas.microsoft.com/office/word/2015/wordml/symex" xmlns:wpg="http://schemas.microsoft.com/office/word/2010/wordprocessingGroup" xmlns:wpi="http://schemas.microsoft.com/office/word/2010/wordprocessingInk" xmlns:wne="http://schemas.microsoft.com/office/word/2006/wordml" xmlns:wps="http://schemas.microsoft.com/office/word/2010/wordprocessingShape" mc:Ignorable="w14 w15 w16se wp14">
+<w:numbering xmlns:wpc="http://schemas.microsoft.com/office/word/2010/wordprocessingCanvas" xmlns:cx="http://schemas.microsoft.com/office/drawing/2014/chartex" xmlns:cx1="http://schemas.microsoft.com/office/drawing/2015/9/8/chartex" xmlns:cx2="http://schemas.microsoft.com/office/drawing/2015/10/21/chartex" xmlns:cx3="http://schemas.microsoft.com/office/drawing/2016/5/9/chartex" xmlns:cx4="http://schemas.microsoft.com/office/drawing/2016/5/10/chartex" xmlns:cx5="http://schemas.microsoft.com/office/drawing/2016/5/11/chartex" xmlns:cx6="http://schemas.microsoft.com/office/drawing/2016/5/12/chartex" xmlns:cx7="http://schemas.microsoft.com/office/drawing/2016/5/13/chartex" xmlns:cx8="http://schemas.microsoft.com/office/drawing/2016/5/14/chartex" xmlns:mc="http://schemas.openxmlformats.org/markup-compatibility/2006" xmlns:aink="http://schemas.microsoft.com/office/drawing/2016/ink" xmlns:am3d="http://schemas.microsoft.com/office/drawing/2017/model3d" xmlns:o="urn:schemas-microsoft-com:office:office" xmlns:r="http://schemas.openxmlformats.org/officeDocument/2006/relationships" xmlns:m="http://schemas.openxmlformats.org/officeDocument/2006/math" xmlns:v="urn:schemas-microsoft-com:vml" xmlns:wp14="http://schemas.microsoft.com/office/word/2010/wordprocessingDrawing" xmlns:wp="http://schemas.openxmlformats.org/drawingml/2006/wordprocessingDrawing" xmlns:w10="urn:schemas-microsoft-com:office:word" xmlns:w="http://schemas.openxmlformats.org/wordprocessingml/2006/main" xmlns:w14="http://schemas.microsoft.com/office/word/2010/wordml" xmlns:w15="http://schemas.microsoft.com/office/word/2012/wordml" xmlns:w16cex="http://schemas.microsoft.com/office/word/2018/wordml/cex" xmlns:w16cid="http://schemas.microsoft.com/office/word/2016/wordml/cid" xmlns:w16="http://schemas.microsoft.com/office/word/2018/wordml" xmlns:w16sdtdh="http://schemas.microsoft.com/office/word/2020/wordml/sdtdatahash" xmlns:w16se="http://schemas.microsoft.com/office/word/2015/wordml/symex" xmlns:wpg="http://schemas.microsoft.com/office/word/2010/wordprocessingGroup" xmlns:wpi="http://schemas.microsoft.com/office/word/2010/wordprocessingInk" xmlns:wne="http://schemas.microsoft.com/office/word/2006/wordml" xmlns:wps="http://schemas.microsoft.com/office/word/2010/wordprocessingShape" mc:Ignorable="w14 w15 w16se w16cid w16 w16cex w16sdtdh wp14">
   <w:abstractNum w:abstractNumId="0" w15:restartNumberingAfterBreak="0">
     <w:nsid w:val="2B9000C8"/>
     <w:multiLevelType w:val="hybridMultilevel"/>
@@ -1265,7 +1220,7 @@
 </file>
 
 <file path=word/styles.xml><?xml version="1.0" encoding="utf-8"?>
-<w:styles xmlns:mc="http://schemas.openxmlformats.org/markup-compatibility/2006" xmlns:r="http://schemas.openxmlformats.org/officeDocument/2006/relationships" xmlns:w="http://schemas.openxmlformats.org/wordprocessingml/2006/main" xmlns:w14="http://schemas.microsoft.com/office/word/2010/wordml" xmlns:w15="http://schemas.microsoft.com/office/word/2012/wordml" xmlns:w16se="http://schemas.microsoft.com/office/word/2015/wordml/symex" mc:Ignorable="w14 w15 w16se">
+<w:styles xmlns:mc="http://schemas.openxmlformats.org/markup-compatibility/2006" xmlns:r="http://schemas.openxmlformats.org/officeDocument/2006/relationships" xmlns:w="http://schemas.openxmlformats.org/wordprocessingml/2006/main" xmlns:w14="http://schemas.microsoft.com/office/word/2010/wordml" xmlns:w15="http://schemas.microsoft.com/office/word/2012/wordml" xmlns:w16cex="http://schemas.microsoft.com/office/word/2018/wordml/cex" xmlns:w16cid="http://schemas.microsoft.com/office/word/2016/wordml/cid" xmlns:w16="http://schemas.microsoft.com/office/word/2018/wordml" xmlns:w16sdtdh="http://schemas.microsoft.com/office/word/2020/wordml/sdtdatahash" xmlns:w16se="http://schemas.microsoft.com/office/word/2015/wordml/symex" mc:Ignorable="w14 w15 w16se w16cid w16 w16cex w16sdtdh">
   <w:docDefaults>
     <w:rPrDefault>
       <w:rPr>
@@ -1281,7 +1236,7 @@
       </w:pPr>
     </w:pPrDefault>
   </w:docDefaults>
-  <w:latentStyles w:defLockedState="0" w:defUIPriority="99" w:defSemiHidden="0" w:defUnhideWhenUsed="0" w:defQFormat="0" w:count="371">
+  <w:latentStyles w:defLockedState="0" w:defUIPriority="99" w:defSemiHidden="0" w:defUnhideWhenUsed="0" w:defQFormat="0" w:count="376">
     <w:lsdException w:name="Normal" w:uiPriority="0" w:qFormat="1"/>
     <w:lsdException w:name="heading 1" w:uiPriority="9" w:qFormat="1"/>
     <w:lsdException w:name="heading 2" w:semiHidden="1" w:uiPriority="9" w:unhideWhenUsed="1" w:qFormat="1"/>
@@ -1387,7 +1342,6 @@
     <w:lsdException w:name="HTML Sample" w:semiHidden="1" w:unhideWhenUsed="1"/>
     <w:lsdException w:name="HTML Typewriter" w:semiHidden="1" w:unhideWhenUsed="1"/>
     <w:lsdException w:name="HTML Variable" w:semiHidden="1" w:unhideWhenUsed="1"/>
-    <w:lsdException w:name="Normal Table" w:semiHidden="1" w:unhideWhenUsed="1"/>
     <w:lsdException w:name="annotation subject" w:semiHidden="1" w:unhideWhenUsed="1"/>
     <w:lsdException w:name="No List" w:semiHidden="1" w:unhideWhenUsed="1"/>
     <w:lsdException w:name="Outline List 1" w:semiHidden="1" w:unhideWhenUsed="1"/>
@@ -1430,11 +1384,8 @@
     <w:lsdException w:name="Table Contemporary" w:semiHidden="1" w:unhideWhenUsed="1"/>
     <w:lsdException w:name="Table Elegant" w:semiHidden="1" w:unhideWhenUsed="1"/>
     <w:lsdException w:name="Table Professional" w:semiHidden="1" w:unhideWhenUsed="1"/>
-    <w:lsdException w:name="Table Subtle 1" w:semiHidden="1" w:unhideWhenUsed="1"/>
     <w:lsdException w:name="Table Subtle 2" w:semiHidden="1" w:unhideWhenUsed="1"/>
     <w:lsdException w:name="Table Web 1" w:semiHidden="1" w:unhideWhenUsed="1"/>
-    <w:lsdException w:name="Table Web 2" w:semiHidden="1" w:unhideWhenUsed="1"/>
-    <w:lsdException w:name="Table Web 3" w:semiHidden="1" w:unhideWhenUsed="1"/>
     <w:lsdException w:name="Balloon Text" w:semiHidden="1" w:unhideWhenUsed="1"/>
     <w:lsdException w:name="Table Grid" w:uiPriority="39"/>
     <w:lsdException w:name="Table Theme" w:semiHidden="1" w:unhideWhenUsed="1"/>
@@ -1653,6 +1604,11 @@
     <w:lsdException w:name="List Table 5 Dark Accent 6" w:uiPriority="50"/>
     <w:lsdException w:name="List Table 6 Colorful Accent 6" w:uiPriority="51"/>
     <w:lsdException w:name="List Table 7 Colorful Accent 6" w:uiPriority="52"/>
+    <w:lsdException w:name="Mention" w:semiHidden="1" w:unhideWhenUsed="1"/>
+    <w:lsdException w:name="Smart Hyperlink" w:semiHidden="1" w:unhideWhenUsed="1"/>
+    <w:lsdException w:name="Hashtag" w:semiHidden="1" w:unhideWhenUsed="1"/>
+    <w:lsdException w:name="Unresolved Mention" w:semiHidden="1" w:unhideWhenUsed="1"/>
+    <w:lsdException w:name="Smart Link" w:semiHidden="1" w:unhideWhenUsed="1"/>
   </w:latentStyles>
   <w:style w:type="paragraph" w:default="1" w:styleId="Normal">
     <w:name w:val="Normal"/>

</xml_diff>